<commit_message>
Some code optimization and more documentations
</commit_message>
<xml_diff>
--- a/Documentations/Q4 Model training.docx
+++ b/Documentations/Q4 Model training.docx
@@ -138,6 +138,9 @@
         </w:rPr>
       </w:pPr>
       <w:r>
+        <w:rPr>
+          <w:noProof/>
+        </w:rPr>
         <w:drawing>
           <wp:anchor distT="0" distB="0" distL="114300" distR="114300" simplePos="0" relativeHeight="251658240" behindDoc="1" locked="0" layoutInCell="1" allowOverlap="1" wp14:anchorId="1E38740D" wp14:editId="37D0B3C7">
             <wp:simplePos x="0" y="0"/>
@@ -711,30 +714,1098 @@
         <w:rPr>
           <w:rFonts w:ascii="Segoe UI Light" w:hAnsi="Segoe UI Light" w:cs="Segoe UI Light"/>
         </w:rPr>
-        <w:t xml:space="preserve"> of </w:t>
-      </w:r>
-      <w:r>
-        <w:rPr>
-          <w:rFonts w:ascii="Segoe UI Light" w:hAnsi="Segoe UI Light" w:cs="Segoe UI Light"/>
-        </w:rPr>
-        <w:t>(1,1),(1,2),(1,3)</w:t>
-      </w:r>
-    </w:p>
-    <w:p>
-      <w:pPr>
-        <w:rPr>
-          <w:rFonts w:ascii="Segoe UI Light" w:hAnsi="Segoe UI Light" w:cs="Segoe UI Light"/>
-        </w:rPr>
-      </w:pPr>
-    </w:p>
-    <w:p>
-      <w:pPr>
-        <w:rPr>
-          <w:rFonts w:ascii="Segoe UI Light" w:hAnsi="Segoe UI Light" w:cs="Segoe UI Light"/>
+        <w:t xml:space="preserve"> of (1,1),(1,2),(1,3)</w:t>
+      </w:r>
+    </w:p>
+    <w:p>
+      <w:pPr>
+        <w:shd w:val="clear" w:color="auto" w:fill="FFFFFF"/>
+        <w:tabs>
+          <w:tab w:val="left" w:pos="916"/>
+          <w:tab w:val="left" w:pos="1832"/>
+          <w:tab w:val="left" w:pos="2748"/>
+          <w:tab w:val="left" w:pos="3664"/>
+          <w:tab w:val="left" w:pos="4580"/>
+          <w:tab w:val="left" w:pos="5496"/>
+          <w:tab w:val="left" w:pos="6412"/>
+          <w:tab w:val="left" w:pos="7328"/>
+          <w:tab w:val="left" w:pos="8244"/>
+          <w:tab w:val="left" w:pos="9160"/>
+          <w:tab w:val="left" w:pos="10076"/>
+          <w:tab w:val="left" w:pos="10992"/>
+          <w:tab w:val="left" w:pos="11908"/>
+          <w:tab w:val="left" w:pos="12824"/>
+          <w:tab w:val="left" w:pos="13740"/>
+          <w:tab w:val="left" w:pos="14656"/>
+        </w:tabs>
+        <w:wordWrap w:val="0"/>
+        <w:spacing w:after="0" w:line="240" w:lineRule="auto"/>
+        <w:textAlignment w:val="baseline"/>
+        <w:rPr>
+          <w:rFonts w:ascii="Courier New" w:eastAsia="Times New Roman" w:hAnsi="Courier New" w:cs="Courier New"/>
+          <w:color w:val="000000"/>
+          <w:sz w:val="21"/>
+          <w:szCs w:val="21"/>
+        </w:rPr>
+      </w:pPr>
+    </w:p>
+    <w:p>
+      <w:pPr>
+        <w:shd w:val="clear" w:color="auto" w:fill="FFFFFF"/>
+        <w:tabs>
+          <w:tab w:val="left" w:pos="916"/>
+          <w:tab w:val="left" w:pos="1832"/>
+          <w:tab w:val="left" w:pos="2748"/>
+          <w:tab w:val="left" w:pos="3664"/>
+          <w:tab w:val="left" w:pos="4580"/>
+          <w:tab w:val="left" w:pos="5496"/>
+          <w:tab w:val="left" w:pos="6412"/>
+          <w:tab w:val="left" w:pos="7328"/>
+          <w:tab w:val="left" w:pos="8244"/>
+          <w:tab w:val="left" w:pos="9160"/>
+          <w:tab w:val="left" w:pos="10076"/>
+          <w:tab w:val="left" w:pos="10992"/>
+          <w:tab w:val="left" w:pos="11908"/>
+          <w:tab w:val="left" w:pos="12824"/>
+          <w:tab w:val="left" w:pos="13740"/>
+          <w:tab w:val="left" w:pos="14656"/>
+        </w:tabs>
+        <w:wordWrap w:val="0"/>
+        <w:spacing w:after="0" w:line="240" w:lineRule="auto"/>
+        <w:textAlignment w:val="baseline"/>
+        <w:rPr>
+          <w:rFonts w:ascii="Courier New" w:eastAsia="Times New Roman" w:hAnsi="Courier New" w:cs="Courier New"/>
+          <w:color w:val="000000"/>
+          <w:sz w:val="21"/>
+          <w:szCs w:val="21"/>
+        </w:rPr>
+      </w:pPr>
+      <w:proofErr w:type="spellStart"/>
+      <w:r>
+        <w:rPr>
+          <w:rFonts w:ascii="Courier New" w:eastAsia="Times New Roman" w:hAnsi="Courier New" w:cs="Courier New"/>
+          <w:color w:val="000000"/>
+          <w:sz w:val="21"/>
+          <w:szCs w:val="21"/>
+        </w:rPr>
+        <w:lastRenderedPageBreak/>
+        <w:t>LogisticRegression</w:t>
+      </w:r>
+      <w:proofErr w:type="spellEnd"/>
+      <w:r>
+        <w:rPr>
+          <w:rFonts w:ascii="Courier New" w:eastAsia="Times New Roman" w:hAnsi="Courier New" w:cs="Courier New"/>
+          <w:color w:val="000000"/>
+          <w:sz w:val="21"/>
+          <w:szCs w:val="21"/>
+        </w:rPr>
+        <w:t xml:space="preserve"> scored 0.6396866350799831</w:t>
+      </w:r>
+    </w:p>
+    <w:p>
+      <w:pPr>
+        <w:shd w:val="clear" w:color="auto" w:fill="FFFFFF"/>
+        <w:tabs>
+          <w:tab w:val="left" w:pos="916"/>
+          <w:tab w:val="left" w:pos="1832"/>
+          <w:tab w:val="left" w:pos="2748"/>
+          <w:tab w:val="left" w:pos="3664"/>
+          <w:tab w:val="left" w:pos="4580"/>
+          <w:tab w:val="left" w:pos="5496"/>
+          <w:tab w:val="left" w:pos="6412"/>
+          <w:tab w:val="left" w:pos="7328"/>
+          <w:tab w:val="left" w:pos="8244"/>
+          <w:tab w:val="left" w:pos="9160"/>
+          <w:tab w:val="left" w:pos="10076"/>
+          <w:tab w:val="left" w:pos="10992"/>
+          <w:tab w:val="left" w:pos="11908"/>
+          <w:tab w:val="left" w:pos="12824"/>
+          <w:tab w:val="left" w:pos="13740"/>
+          <w:tab w:val="left" w:pos="14656"/>
+        </w:tabs>
+        <w:wordWrap w:val="0"/>
+        <w:spacing w:after="0" w:line="240" w:lineRule="auto"/>
+        <w:textAlignment w:val="baseline"/>
+        <w:rPr>
+          <w:rFonts w:ascii="Courier New" w:eastAsia="Times New Roman" w:hAnsi="Courier New" w:cs="Courier New"/>
+          <w:color w:val="000000"/>
+          <w:sz w:val="21"/>
+          <w:szCs w:val="21"/>
+        </w:rPr>
+      </w:pPr>
+      <w:r>
+        <w:rPr>
+          <w:rFonts w:ascii="Courier New" w:eastAsia="Times New Roman" w:hAnsi="Courier New" w:cs="Courier New"/>
+          <w:color w:val="000000"/>
+          <w:sz w:val="21"/>
+          <w:szCs w:val="21"/>
+        </w:rPr>
+        <w:t>Best parameter (CV score=0.639):</w:t>
+      </w:r>
+    </w:p>
+    <w:p>
+      <w:pPr>
+        <w:shd w:val="clear" w:color="auto" w:fill="FFFFFF"/>
+        <w:tabs>
+          <w:tab w:val="left" w:pos="916"/>
+          <w:tab w:val="left" w:pos="1832"/>
+          <w:tab w:val="left" w:pos="2748"/>
+          <w:tab w:val="left" w:pos="3664"/>
+          <w:tab w:val="left" w:pos="4580"/>
+          <w:tab w:val="left" w:pos="5496"/>
+          <w:tab w:val="left" w:pos="6412"/>
+          <w:tab w:val="left" w:pos="7328"/>
+          <w:tab w:val="left" w:pos="8244"/>
+          <w:tab w:val="left" w:pos="9160"/>
+          <w:tab w:val="left" w:pos="10076"/>
+          <w:tab w:val="left" w:pos="10992"/>
+          <w:tab w:val="left" w:pos="11908"/>
+          <w:tab w:val="left" w:pos="12824"/>
+          <w:tab w:val="left" w:pos="13740"/>
+          <w:tab w:val="left" w:pos="14656"/>
+        </w:tabs>
+        <w:wordWrap w:val="0"/>
+        <w:spacing w:after="0" w:line="240" w:lineRule="auto"/>
+        <w:textAlignment w:val="baseline"/>
+        <w:rPr>
+          <w:rFonts w:ascii="Courier New" w:eastAsia="Times New Roman" w:hAnsi="Courier New" w:cs="Courier New"/>
+          <w:color w:val="000000"/>
+          <w:sz w:val="21"/>
+          <w:szCs w:val="21"/>
+        </w:rPr>
+      </w:pPr>
+      <w:r>
+        <w:rPr>
+          <w:rFonts w:ascii="Courier New" w:eastAsia="Times New Roman" w:hAnsi="Courier New" w:cs="Courier New"/>
+          <w:color w:val="000000"/>
+          <w:sz w:val="21"/>
+          <w:szCs w:val="21"/>
+        </w:rPr>
+        <w:t>{'</w:t>
+      </w:r>
+      <w:proofErr w:type="spellStart"/>
+      <w:r>
+        <w:rPr>
+          <w:rFonts w:ascii="Courier New" w:eastAsia="Times New Roman" w:hAnsi="Courier New" w:cs="Courier New"/>
+          <w:color w:val="000000"/>
+          <w:sz w:val="21"/>
+          <w:szCs w:val="21"/>
+        </w:rPr>
+        <w:t>classifier__C</w:t>
+      </w:r>
+      <w:proofErr w:type="spellEnd"/>
+      <w:r>
+        <w:rPr>
+          <w:rFonts w:ascii="Courier New" w:eastAsia="Times New Roman" w:hAnsi="Courier New" w:cs="Courier New"/>
+          <w:color w:val="000000"/>
+          <w:sz w:val="21"/>
+          <w:szCs w:val="21"/>
+        </w:rPr>
+        <w:t>': 0.0001, 'cv__</w:t>
+      </w:r>
+      <w:proofErr w:type="spellStart"/>
+      <w:r>
+        <w:rPr>
+          <w:rFonts w:ascii="Courier New" w:eastAsia="Times New Roman" w:hAnsi="Courier New" w:cs="Courier New"/>
+          <w:color w:val="000000"/>
+          <w:sz w:val="21"/>
+          <w:szCs w:val="21"/>
+        </w:rPr>
+        <w:t>max_df</w:t>
+      </w:r>
+      <w:proofErr w:type="spellEnd"/>
+      <w:r>
+        <w:rPr>
+          <w:rFonts w:ascii="Courier New" w:eastAsia="Times New Roman" w:hAnsi="Courier New" w:cs="Courier New"/>
+          <w:color w:val="000000"/>
+          <w:sz w:val="21"/>
+          <w:szCs w:val="21"/>
+        </w:rPr>
+        <w:t>': 1, 'cv__</w:t>
+      </w:r>
+      <w:proofErr w:type="spellStart"/>
+      <w:r>
+        <w:rPr>
+          <w:rFonts w:ascii="Courier New" w:eastAsia="Times New Roman" w:hAnsi="Courier New" w:cs="Courier New"/>
+          <w:color w:val="000000"/>
+          <w:sz w:val="21"/>
+          <w:szCs w:val="21"/>
+        </w:rPr>
+        <w:t>ngram_range</w:t>
+      </w:r>
+      <w:proofErr w:type="spellEnd"/>
+      <w:r>
+        <w:rPr>
+          <w:rFonts w:ascii="Courier New" w:eastAsia="Times New Roman" w:hAnsi="Courier New" w:cs="Courier New"/>
+          <w:color w:val="000000"/>
+          <w:sz w:val="21"/>
+          <w:szCs w:val="21"/>
+        </w:rPr>
+        <w:t>': (1, 1), 'cv__</w:t>
+      </w:r>
+      <w:proofErr w:type="spellStart"/>
+      <w:r>
+        <w:rPr>
+          <w:rFonts w:ascii="Courier New" w:eastAsia="Times New Roman" w:hAnsi="Courier New" w:cs="Courier New"/>
+          <w:color w:val="000000"/>
+          <w:sz w:val="21"/>
+          <w:szCs w:val="21"/>
+        </w:rPr>
+        <w:t>stop_words</w:t>
+      </w:r>
+      <w:proofErr w:type="spellEnd"/>
+      <w:r>
+        <w:rPr>
+          <w:rFonts w:ascii="Courier New" w:eastAsia="Times New Roman" w:hAnsi="Courier New" w:cs="Courier New"/>
+          <w:color w:val="000000"/>
+          <w:sz w:val="21"/>
+          <w:szCs w:val="21"/>
+        </w:rPr>
+        <w:t>': None, '</w:t>
+      </w:r>
+      <w:proofErr w:type="spellStart"/>
+      <w:r>
+        <w:rPr>
+          <w:rFonts w:ascii="Courier New" w:eastAsia="Times New Roman" w:hAnsi="Courier New" w:cs="Courier New"/>
+          <w:color w:val="000000"/>
+          <w:sz w:val="21"/>
+          <w:szCs w:val="21"/>
+        </w:rPr>
+        <w:t>tfidf</w:t>
+      </w:r>
+      <w:proofErr w:type="spellEnd"/>
+      <w:r>
+        <w:rPr>
+          <w:rFonts w:ascii="Courier New" w:eastAsia="Times New Roman" w:hAnsi="Courier New" w:cs="Courier New"/>
+          <w:color w:val="000000"/>
+          <w:sz w:val="21"/>
+          <w:szCs w:val="21"/>
+        </w:rPr>
+        <w:t>__</w:t>
+      </w:r>
+      <w:proofErr w:type="spellStart"/>
+      <w:r>
+        <w:rPr>
+          <w:rFonts w:ascii="Courier New" w:eastAsia="Times New Roman" w:hAnsi="Courier New" w:cs="Courier New"/>
+          <w:color w:val="000000"/>
+          <w:sz w:val="21"/>
+          <w:szCs w:val="21"/>
+        </w:rPr>
+        <w:t>use_idf</w:t>
+      </w:r>
+      <w:proofErr w:type="spellEnd"/>
+      <w:r>
+        <w:rPr>
+          <w:rFonts w:ascii="Courier New" w:eastAsia="Times New Roman" w:hAnsi="Courier New" w:cs="Courier New"/>
+          <w:color w:val="000000"/>
+          <w:sz w:val="21"/>
+          <w:szCs w:val="21"/>
+        </w:rPr>
+        <w:t>': True}</w:t>
+      </w:r>
+    </w:p>
+    <w:p>
+      <w:pPr>
+        <w:shd w:val="clear" w:color="auto" w:fill="FFFFFF"/>
+        <w:tabs>
+          <w:tab w:val="left" w:pos="916"/>
+          <w:tab w:val="left" w:pos="1832"/>
+          <w:tab w:val="left" w:pos="2748"/>
+          <w:tab w:val="left" w:pos="3664"/>
+          <w:tab w:val="left" w:pos="4580"/>
+          <w:tab w:val="left" w:pos="5496"/>
+          <w:tab w:val="left" w:pos="6412"/>
+          <w:tab w:val="left" w:pos="7328"/>
+          <w:tab w:val="left" w:pos="8244"/>
+          <w:tab w:val="left" w:pos="9160"/>
+          <w:tab w:val="left" w:pos="10076"/>
+          <w:tab w:val="left" w:pos="10992"/>
+          <w:tab w:val="left" w:pos="11908"/>
+          <w:tab w:val="left" w:pos="12824"/>
+          <w:tab w:val="left" w:pos="13740"/>
+          <w:tab w:val="left" w:pos="14656"/>
+        </w:tabs>
+        <w:wordWrap w:val="0"/>
+        <w:spacing w:after="0" w:line="240" w:lineRule="auto"/>
+        <w:textAlignment w:val="baseline"/>
+        <w:rPr>
+          <w:rFonts w:ascii="Courier New" w:eastAsia="Times New Roman" w:hAnsi="Courier New" w:cs="Courier New"/>
+          <w:color w:val="000000"/>
+          <w:sz w:val="21"/>
+          <w:szCs w:val="21"/>
+        </w:rPr>
+      </w:pPr>
+      <w:r>
+        <w:rPr>
+          <w:rFonts w:ascii="Courier New" w:eastAsia="Times New Roman" w:hAnsi="Courier New" w:cs="Courier New"/>
+          <w:color w:val="000000"/>
+          <w:sz w:val="21"/>
+          <w:szCs w:val="21"/>
+        </w:rPr>
+        <w:t xml:space="preserve">              precision    </w:t>
+      </w:r>
+      <w:proofErr w:type="gramStart"/>
+      <w:r>
+        <w:rPr>
+          <w:rFonts w:ascii="Courier New" w:eastAsia="Times New Roman" w:hAnsi="Courier New" w:cs="Courier New"/>
+          <w:color w:val="000000"/>
+          <w:sz w:val="21"/>
+          <w:szCs w:val="21"/>
+        </w:rPr>
+        <w:t>recall  f</w:t>
+      </w:r>
+      <w:proofErr w:type="gramEnd"/>
+      <w:r>
+        <w:rPr>
+          <w:rFonts w:ascii="Courier New" w:eastAsia="Times New Roman" w:hAnsi="Courier New" w:cs="Courier New"/>
+          <w:color w:val="000000"/>
+          <w:sz w:val="21"/>
+          <w:szCs w:val="21"/>
+        </w:rPr>
+        <w:t>1-score   support</w:t>
+      </w:r>
+    </w:p>
+    <w:p>
+      <w:pPr>
+        <w:shd w:val="clear" w:color="auto" w:fill="FFFFFF"/>
+        <w:tabs>
+          <w:tab w:val="left" w:pos="916"/>
+          <w:tab w:val="left" w:pos="1832"/>
+          <w:tab w:val="left" w:pos="2748"/>
+          <w:tab w:val="left" w:pos="3664"/>
+          <w:tab w:val="left" w:pos="4580"/>
+          <w:tab w:val="left" w:pos="5496"/>
+          <w:tab w:val="left" w:pos="6412"/>
+          <w:tab w:val="left" w:pos="7328"/>
+          <w:tab w:val="left" w:pos="8244"/>
+          <w:tab w:val="left" w:pos="9160"/>
+          <w:tab w:val="left" w:pos="10076"/>
+          <w:tab w:val="left" w:pos="10992"/>
+          <w:tab w:val="left" w:pos="11908"/>
+          <w:tab w:val="left" w:pos="12824"/>
+          <w:tab w:val="left" w:pos="13740"/>
+          <w:tab w:val="left" w:pos="14656"/>
+        </w:tabs>
+        <w:wordWrap w:val="0"/>
+        <w:spacing w:after="0" w:line="240" w:lineRule="auto"/>
+        <w:textAlignment w:val="baseline"/>
+        <w:rPr>
+          <w:rFonts w:ascii="Courier New" w:eastAsia="Times New Roman" w:hAnsi="Courier New" w:cs="Courier New"/>
+          <w:color w:val="000000"/>
+          <w:sz w:val="21"/>
+          <w:szCs w:val="21"/>
+        </w:rPr>
+      </w:pPr>
+    </w:p>
+    <w:p>
+      <w:pPr>
+        <w:shd w:val="clear" w:color="auto" w:fill="FFFFFF"/>
+        <w:tabs>
+          <w:tab w:val="left" w:pos="916"/>
+          <w:tab w:val="left" w:pos="1832"/>
+          <w:tab w:val="left" w:pos="2748"/>
+          <w:tab w:val="left" w:pos="3664"/>
+          <w:tab w:val="left" w:pos="4580"/>
+          <w:tab w:val="left" w:pos="5496"/>
+          <w:tab w:val="left" w:pos="6412"/>
+          <w:tab w:val="left" w:pos="7328"/>
+          <w:tab w:val="left" w:pos="8244"/>
+          <w:tab w:val="left" w:pos="9160"/>
+          <w:tab w:val="left" w:pos="10076"/>
+          <w:tab w:val="left" w:pos="10992"/>
+          <w:tab w:val="left" w:pos="11908"/>
+          <w:tab w:val="left" w:pos="12824"/>
+          <w:tab w:val="left" w:pos="13740"/>
+          <w:tab w:val="left" w:pos="14656"/>
+        </w:tabs>
+        <w:wordWrap w:val="0"/>
+        <w:spacing w:after="0" w:line="240" w:lineRule="auto"/>
+        <w:textAlignment w:val="baseline"/>
+        <w:rPr>
+          <w:rFonts w:ascii="Courier New" w:eastAsia="Times New Roman" w:hAnsi="Courier New" w:cs="Courier New"/>
+          <w:color w:val="000000"/>
+          <w:sz w:val="21"/>
+          <w:szCs w:val="21"/>
+        </w:rPr>
+      </w:pPr>
+      <w:r>
+        <w:rPr>
+          <w:rFonts w:ascii="Courier New" w:eastAsia="Times New Roman" w:hAnsi="Courier New" w:cs="Courier New"/>
+          <w:color w:val="000000"/>
+          <w:sz w:val="21"/>
+          <w:szCs w:val="21"/>
+        </w:rPr>
+        <w:t xml:space="preserve">           1       0.00      0.00      0.00      9775</w:t>
+      </w:r>
+    </w:p>
+    <w:p>
+      <w:pPr>
+        <w:shd w:val="clear" w:color="auto" w:fill="FFFFFF"/>
+        <w:tabs>
+          <w:tab w:val="left" w:pos="916"/>
+          <w:tab w:val="left" w:pos="1832"/>
+          <w:tab w:val="left" w:pos="2748"/>
+          <w:tab w:val="left" w:pos="3664"/>
+          <w:tab w:val="left" w:pos="4580"/>
+          <w:tab w:val="left" w:pos="5496"/>
+          <w:tab w:val="left" w:pos="6412"/>
+          <w:tab w:val="left" w:pos="7328"/>
+          <w:tab w:val="left" w:pos="8244"/>
+          <w:tab w:val="left" w:pos="9160"/>
+          <w:tab w:val="left" w:pos="10076"/>
+          <w:tab w:val="left" w:pos="10992"/>
+          <w:tab w:val="left" w:pos="11908"/>
+          <w:tab w:val="left" w:pos="12824"/>
+          <w:tab w:val="left" w:pos="13740"/>
+          <w:tab w:val="left" w:pos="14656"/>
+        </w:tabs>
+        <w:wordWrap w:val="0"/>
+        <w:spacing w:after="0" w:line="240" w:lineRule="auto"/>
+        <w:textAlignment w:val="baseline"/>
+        <w:rPr>
+          <w:rFonts w:ascii="Courier New" w:eastAsia="Times New Roman" w:hAnsi="Courier New" w:cs="Courier New"/>
+          <w:color w:val="000000"/>
+          <w:sz w:val="21"/>
+          <w:szCs w:val="21"/>
+        </w:rPr>
+      </w:pPr>
+      <w:r>
+        <w:rPr>
+          <w:rFonts w:ascii="Courier New" w:eastAsia="Times New Roman" w:hAnsi="Courier New" w:cs="Courier New"/>
+          <w:color w:val="000000"/>
+          <w:sz w:val="21"/>
+          <w:szCs w:val="21"/>
+        </w:rPr>
+        <w:t xml:space="preserve">           2       0.00      0.00      0.00      5518</w:t>
+      </w:r>
+    </w:p>
+    <w:p>
+      <w:pPr>
+        <w:shd w:val="clear" w:color="auto" w:fill="FFFFFF"/>
+        <w:tabs>
+          <w:tab w:val="left" w:pos="916"/>
+          <w:tab w:val="left" w:pos="1832"/>
+          <w:tab w:val="left" w:pos="2748"/>
+          <w:tab w:val="left" w:pos="3664"/>
+          <w:tab w:val="left" w:pos="4580"/>
+          <w:tab w:val="left" w:pos="5496"/>
+          <w:tab w:val="left" w:pos="6412"/>
+          <w:tab w:val="left" w:pos="7328"/>
+          <w:tab w:val="left" w:pos="8244"/>
+          <w:tab w:val="left" w:pos="9160"/>
+          <w:tab w:val="left" w:pos="10076"/>
+          <w:tab w:val="left" w:pos="10992"/>
+          <w:tab w:val="left" w:pos="11908"/>
+          <w:tab w:val="left" w:pos="12824"/>
+          <w:tab w:val="left" w:pos="13740"/>
+          <w:tab w:val="left" w:pos="14656"/>
+        </w:tabs>
+        <w:wordWrap w:val="0"/>
+        <w:spacing w:after="0" w:line="240" w:lineRule="auto"/>
+        <w:textAlignment w:val="baseline"/>
+        <w:rPr>
+          <w:rFonts w:ascii="Courier New" w:eastAsia="Times New Roman" w:hAnsi="Courier New" w:cs="Courier New"/>
+          <w:color w:val="000000"/>
+          <w:sz w:val="21"/>
+          <w:szCs w:val="21"/>
+        </w:rPr>
+      </w:pPr>
+      <w:r>
+        <w:rPr>
+          <w:rFonts w:ascii="Courier New" w:eastAsia="Times New Roman" w:hAnsi="Courier New" w:cs="Courier New"/>
+          <w:color w:val="000000"/>
+          <w:sz w:val="21"/>
+          <w:szCs w:val="21"/>
+        </w:rPr>
+        <w:t xml:space="preserve">           3       0.00      0.00      0.00      8044</w:t>
+      </w:r>
+    </w:p>
+    <w:p>
+      <w:pPr>
+        <w:shd w:val="clear" w:color="auto" w:fill="FFFFFF"/>
+        <w:tabs>
+          <w:tab w:val="left" w:pos="916"/>
+          <w:tab w:val="left" w:pos="1832"/>
+          <w:tab w:val="left" w:pos="2748"/>
+          <w:tab w:val="left" w:pos="3664"/>
+          <w:tab w:val="left" w:pos="4580"/>
+          <w:tab w:val="left" w:pos="5496"/>
+          <w:tab w:val="left" w:pos="6412"/>
+          <w:tab w:val="left" w:pos="7328"/>
+          <w:tab w:val="left" w:pos="8244"/>
+          <w:tab w:val="left" w:pos="9160"/>
+          <w:tab w:val="left" w:pos="10076"/>
+          <w:tab w:val="left" w:pos="10992"/>
+          <w:tab w:val="left" w:pos="11908"/>
+          <w:tab w:val="left" w:pos="12824"/>
+          <w:tab w:val="left" w:pos="13740"/>
+          <w:tab w:val="left" w:pos="14656"/>
+        </w:tabs>
+        <w:wordWrap w:val="0"/>
+        <w:spacing w:after="0" w:line="240" w:lineRule="auto"/>
+        <w:textAlignment w:val="baseline"/>
+        <w:rPr>
+          <w:rFonts w:ascii="Courier New" w:eastAsia="Times New Roman" w:hAnsi="Courier New" w:cs="Courier New"/>
+          <w:color w:val="000000"/>
+          <w:sz w:val="21"/>
+          <w:szCs w:val="21"/>
+        </w:rPr>
+      </w:pPr>
+      <w:r>
+        <w:rPr>
+          <w:rFonts w:ascii="Courier New" w:eastAsia="Times New Roman" w:hAnsi="Courier New" w:cs="Courier New"/>
+          <w:color w:val="000000"/>
+          <w:sz w:val="21"/>
+          <w:szCs w:val="21"/>
+        </w:rPr>
+        <w:t xml:space="preserve">           4       0.00      0.00      0.00     15067</w:t>
+      </w:r>
+    </w:p>
+    <w:p>
+      <w:pPr>
+        <w:shd w:val="clear" w:color="auto" w:fill="FFFFFF"/>
+        <w:tabs>
+          <w:tab w:val="left" w:pos="916"/>
+          <w:tab w:val="left" w:pos="1832"/>
+          <w:tab w:val="left" w:pos="2748"/>
+          <w:tab w:val="left" w:pos="3664"/>
+          <w:tab w:val="left" w:pos="4580"/>
+          <w:tab w:val="left" w:pos="5496"/>
+          <w:tab w:val="left" w:pos="6412"/>
+          <w:tab w:val="left" w:pos="7328"/>
+          <w:tab w:val="left" w:pos="8244"/>
+          <w:tab w:val="left" w:pos="9160"/>
+          <w:tab w:val="left" w:pos="10076"/>
+          <w:tab w:val="left" w:pos="10992"/>
+          <w:tab w:val="left" w:pos="11908"/>
+          <w:tab w:val="left" w:pos="12824"/>
+          <w:tab w:val="left" w:pos="13740"/>
+          <w:tab w:val="left" w:pos="14656"/>
+        </w:tabs>
+        <w:wordWrap w:val="0"/>
+        <w:spacing w:after="0" w:line="240" w:lineRule="auto"/>
+        <w:textAlignment w:val="baseline"/>
+        <w:rPr>
+          <w:rFonts w:ascii="Courier New" w:eastAsia="Times New Roman" w:hAnsi="Courier New" w:cs="Courier New"/>
+          <w:color w:val="000000"/>
+          <w:sz w:val="21"/>
+          <w:szCs w:val="21"/>
+        </w:rPr>
+      </w:pPr>
+      <w:r>
+        <w:rPr>
+          <w:rFonts w:ascii="Courier New" w:eastAsia="Times New Roman" w:hAnsi="Courier New" w:cs="Courier New"/>
+          <w:color w:val="000000"/>
+          <w:sz w:val="21"/>
+          <w:szCs w:val="21"/>
+        </w:rPr>
+        <w:t xml:space="preserve">           5       0.64      1.00      0.78     68181</w:t>
+      </w:r>
+    </w:p>
+    <w:p>
+      <w:pPr>
+        <w:shd w:val="clear" w:color="auto" w:fill="FFFFFF"/>
+        <w:tabs>
+          <w:tab w:val="left" w:pos="916"/>
+          <w:tab w:val="left" w:pos="1832"/>
+          <w:tab w:val="left" w:pos="2748"/>
+          <w:tab w:val="left" w:pos="3664"/>
+          <w:tab w:val="left" w:pos="4580"/>
+          <w:tab w:val="left" w:pos="5496"/>
+          <w:tab w:val="left" w:pos="6412"/>
+          <w:tab w:val="left" w:pos="7328"/>
+          <w:tab w:val="left" w:pos="8244"/>
+          <w:tab w:val="left" w:pos="9160"/>
+          <w:tab w:val="left" w:pos="10076"/>
+          <w:tab w:val="left" w:pos="10992"/>
+          <w:tab w:val="left" w:pos="11908"/>
+          <w:tab w:val="left" w:pos="12824"/>
+          <w:tab w:val="left" w:pos="13740"/>
+          <w:tab w:val="left" w:pos="14656"/>
+        </w:tabs>
+        <w:wordWrap w:val="0"/>
+        <w:spacing w:after="0" w:line="240" w:lineRule="auto"/>
+        <w:textAlignment w:val="baseline"/>
+        <w:rPr>
+          <w:rFonts w:ascii="Courier New" w:eastAsia="Times New Roman" w:hAnsi="Courier New" w:cs="Courier New"/>
+          <w:color w:val="000000"/>
+          <w:sz w:val="21"/>
+          <w:szCs w:val="21"/>
+        </w:rPr>
+      </w:pPr>
+    </w:p>
+    <w:p>
+      <w:pPr>
+        <w:shd w:val="clear" w:color="auto" w:fill="FFFFFF"/>
+        <w:tabs>
+          <w:tab w:val="left" w:pos="916"/>
+          <w:tab w:val="left" w:pos="1832"/>
+          <w:tab w:val="left" w:pos="2748"/>
+          <w:tab w:val="left" w:pos="3664"/>
+          <w:tab w:val="left" w:pos="4580"/>
+          <w:tab w:val="left" w:pos="5496"/>
+          <w:tab w:val="left" w:pos="6412"/>
+          <w:tab w:val="left" w:pos="7328"/>
+          <w:tab w:val="left" w:pos="8244"/>
+          <w:tab w:val="left" w:pos="9160"/>
+          <w:tab w:val="left" w:pos="10076"/>
+          <w:tab w:val="left" w:pos="10992"/>
+          <w:tab w:val="left" w:pos="11908"/>
+          <w:tab w:val="left" w:pos="12824"/>
+          <w:tab w:val="left" w:pos="13740"/>
+          <w:tab w:val="left" w:pos="14656"/>
+        </w:tabs>
+        <w:wordWrap w:val="0"/>
+        <w:spacing w:after="0" w:line="240" w:lineRule="auto"/>
+        <w:textAlignment w:val="baseline"/>
+        <w:rPr>
+          <w:rFonts w:ascii="Courier New" w:eastAsia="Times New Roman" w:hAnsi="Courier New" w:cs="Courier New"/>
+          <w:color w:val="000000"/>
+          <w:sz w:val="21"/>
+          <w:szCs w:val="21"/>
+        </w:rPr>
+      </w:pPr>
+      <w:r>
+        <w:rPr>
+          <w:rFonts w:ascii="Courier New" w:eastAsia="Times New Roman" w:hAnsi="Courier New" w:cs="Courier New"/>
+          <w:color w:val="000000"/>
+          <w:sz w:val="21"/>
+          <w:szCs w:val="21"/>
+        </w:rPr>
+        <w:t xml:space="preserve">    accuracy                           0.64    106585</w:t>
+      </w:r>
+    </w:p>
+    <w:p>
+      <w:pPr>
+        <w:shd w:val="clear" w:color="auto" w:fill="FFFFFF"/>
+        <w:tabs>
+          <w:tab w:val="left" w:pos="916"/>
+          <w:tab w:val="left" w:pos="1832"/>
+          <w:tab w:val="left" w:pos="2748"/>
+          <w:tab w:val="left" w:pos="3664"/>
+          <w:tab w:val="left" w:pos="4580"/>
+          <w:tab w:val="left" w:pos="5496"/>
+          <w:tab w:val="left" w:pos="6412"/>
+          <w:tab w:val="left" w:pos="7328"/>
+          <w:tab w:val="left" w:pos="8244"/>
+          <w:tab w:val="left" w:pos="9160"/>
+          <w:tab w:val="left" w:pos="10076"/>
+          <w:tab w:val="left" w:pos="10992"/>
+          <w:tab w:val="left" w:pos="11908"/>
+          <w:tab w:val="left" w:pos="12824"/>
+          <w:tab w:val="left" w:pos="13740"/>
+          <w:tab w:val="left" w:pos="14656"/>
+        </w:tabs>
+        <w:wordWrap w:val="0"/>
+        <w:spacing w:after="0" w:line="240" w:lineRule="auto"/>
+        <w:textAlignment w:val="baseline"/>
+        <w:rPr>
+          <w:rFonts w:ascii="Courier New" w:eastAsia="Times New Roman" w:hAnsi="Courier New" w:cs="Courier New"/>
+          <w:color w:val="000000"/>
+          <w:sz w:val="21"/>
+          <w:szCs w:val="21"/>
+        </w:rPr>
+      </w:pPr>
+      <w:r>
+        <w:rPr>
+          <w:rFonts w:ascii="Courier New" w:eastAsia="Times New Roman" w:hAnsi="Courier New" w:cs="Courier New"/>
+          <w:color w:val="000000"/>
+          <w:sz w:val="21"/>
+          <w:szCs w:val="21"/>
+        </w:rPr>
+        <w:t xml:space="preserve">   macro avg       0.13      0.20      0.16    106585</w:t>
+      </w:r>
+    </w:p>
+    <w:p>
+      <w:pPr>
+        <w:shd w:val="clear" w:color="auto" w:fill="FFFFFF"/>
+        <w:tabs>
+          <w:tab w:val="left" w:pos="916"/>
+          <w:tab w:val="left" w:pos="1832"/>
+          <w:tab w:val="left" w:pos="2748"/>
+          <w:tab w:val="left" w:pos="3664"/>
+          <w:tab w:val="left" w:pos="4580"/>
+          <w:tab w:val="left" w:pos="5496"/>
+          <w:tab w:val="left" w:pos="6412"/>
+          <w:tab w:val="left" w:pos="7328"/>
+          <w:tab w:val="left" w:pos="8244"/>
+          <w:tab w:val="left" w:pos="9160"/>
+          <w:tab w:val="left" w:pos="10076"/>
+          <w:tab w:val="left" w:pos="10992"/>
+          <w:tab w:val="left" w:pos="11908"/>
+          <w:tab w:val="left" w:pos="12824"/>
+          <w:tab w:val="left" w:pos="13740"/>
+          <w:tab w:val="left" w:pos="14656"/>
+        </w:tabs>
+        <w:wordWrap w:val="0"/>
+        <w:spacing w:after="0" w:line="240" w:lineRule="auto"/>
+        <w:textAlignment w:val="baseline"/>
+        <w:rPr>
+          <w:rFonts w:ascii="Courier New" w:eastAsia="Times New Roman" w:hAnsi="Courier New" w:cs="Courier New"/>
+          <w:color w:val="000000"/>
+          <w:sz w:val="21"/>
+          <w:szCs w:val="21"/>
+        </w:rPr>
+      </w:pPr>
+      <w:r>
+        <w:rPr>
+          <w:rFonts w:ascii="Courier New" w:eastAsia="Times New Roman" w:hAnsi="Courier New" w:cs="Courier New"/>
+          <w:color w:val="000000"/>
+          <w:sz w:val="21"/>
+          <w:szCs w:val="21"/>
+        </w:rPr>
+        <w:t>weighted avg       0.41      0.64      0.50    106585</w:t>
+      </w:r>
+    </w:p>
+    <w:p>
+      <w:pPr>
+        <w:rPr>
+          <w:rFonts w:ascii="Segoe UI Light" w:hAnsi="Segoe UI Light" w:cs="Segoe UI Light"/>
+        </w:rPr>
+      </w:pPr>
+    </w:p>
+    <w:p>
+      <w:pPr>
+        <w:pStyle w:val="HTMLPreformatted"/>
+        <w:shd w:val="clear" w:color="auto" w:fill="FFFFFF"/>
+        <w:wordWrap w:val="0"/>
+        <w:textAlignment w:val="baseline"/>
+        <w:rPr>
+          <w:rFonts w:ascii="Segoe UI Light" w:hAnsi="Segoe UI Light" w:cs="Segoe UI Light"/>
+          <w:color w:val="000000"/>
+          <w:sz w:val="21"/>
+          <w:szCs w:val="21"/>
+        </w:rPr>
+      </w:pPr>
+      <w:r>
+        <w:rPr>
+          <w:rFonts w:ascii="Segoe UI Light" w:hAnsi="Segoe UI Light" w:cs="Segoe UI Light"/>
+          <w:color w:val="000000"/>
+          <w:sz w:val="21"/>
+          <w:szCs w:val="21"/>
+        </w:rPr>
+        <w:t>C</w:t>
+      </w:r>
+      <w:r>
+        <w:rPr>
+          <w:rFonts w:ascii="Segoe UI Light" w:hAnsi="Segoe UI Light" w:cs="Segoe UI Light"/>
+          <w:color w:val="000000"/>
+          <w:sz w:val="21"/>
+          <w:szCs w:val="21"/>
+        </w:rPr>
+        <w:t xml:space="preserve">ross validation with unseen test </w:t>
+      </w:r>
+      <w:proofErr w:type="gramStart"/>
+      <w:r>
+        <w:rPr>
+          <w:rFonts w:ascii="Segoe UI Light" w:hAnsi="Segoe UI Light" w:cs="Segoe UI Light"/>
+          <w:color w:val="000000"/>
+          <w:sz w:val="21"/>
+          <w:szCs w:val="21"/>
+        </w:rPr>
+        <w:t>data  test</w:t>
+      </w:r>
+      <w:proofErr w:type="gramEnd"/>
+      <w:r>
+        <w:rPr>
+          <w:rFonts w:ascii="Segoe UI Light" w:hAnsi="Segoe UI Light" w:cs="Segoe UI Light"/>
+          <w:color w:val="000000"/>
+          <w:sz w:val="21"/>
+          <w:szCs w:val="21"/>
+        </w:rPr>
+        <w:t xml:space="preserve"> data , not used in training</w:t>
+      </w:r>
+    </w:p>
+    <w:p>
+      <w:pPr>
+        <w:pStyle w:val="HTMLPreformatted"/>
+        <w:shd w:val="clear" w:color="auto" w:fill="FFFFFF"/>
+        <w:wordWrap w:val="0"/>
+        <w:textAlignment w:val="baseline"/>
+        <w:rPr>
+          <w:rFonts w:ascii="Segoe UI Light" w:hAnsi="Segoe UI Light" w:cs="Segoe UI Light"/>
+          <w:color w:val="000000"/>
+          <w:sz w:val="21"/>
+          <w:szCs w:val="21"/>
         </w:rPr>
       </w:pPr>
       <w:bookmarkStart w:id="0" w:name="_GoBack"/>
       <w:bookmarkEnd w:id="0"/>
+    </w:p>
+    <w:p>
+      <w:pPr>
+        <w:pStyle w:val="HTMLPreformatted"/>
+        <w:shd w:val="clear" w:color="auto" w:fill="FFFFFF"/>
+        <w:wordWrap w:val="0"/>
+        <w:textAlignment w:val="baseline"/>
+        <w:rPr>
+          <w:color w:val="000000"/>
+          <w:sz w:val="21"/>
+          <w:szCs w:val="21"/>
+        </w:rPr>
+      </w:pPr>
+      <w:r>
+        <w:rPr>
+          <w:color w:val="000000"/>
+          <w:sz w:val="21"/>
+          <w:szCs w:val="21"/>
+        </w:rPr>
+        <w:t>Model score on unseen data 0.6377274582377528</w:t>
+      </w:r>
+    </w:p>
+    <w:p>
+      <w:pPr>
+        <w:pStyle w:val="HTMLPreformatted"/>
+        <w:shd w:val="clear" w:color="auto" w:fill="FFFFFF"/>
+        <w:wordWrap w:val="0"/>
+        <w:textAlignment w:val="baseline"/>
+        <w:rPr>
+          <w:color w:val="000000"/>
+          <w:sz w:val="21"/>
+          <w:szCs w:val="21"/>
+        </w:rPr>
+      </w:pPr>
+      <w:r>
+        <w:rPr>
+          <w:color w:val="000000"/>
+          <w:sz w:val="21"/>
+          <w:szCs w:val="21"/>
+        </w:rPr>
+        <w:t xml:space="preserve">              precision    </w:t>
+      </w:r>
+      <w:proofErr w:type="gramStart"/>
+      <w:r>
+        <w:rPr>
+          <w:color w:val="000000"/>
+          <w:sz w:val="21"/>
+          <w:szCs w:val="21"/>
+        </w:rPr>
+        <w:t>recall  f</w:t>
+      </w:r>
+      <w:proofErr w:type="gramEnd"/>
+      <w:r>
+        <w:rPr>
+          <w:color w:val="000000"/>
+          <w:sz w:val="21"/>
+          <w:szCs w:val="21"/>
+        </w:rPr>
+        <w:t>1-score   support</w:t>
+      </w:r>
+    </w:p>
+    <w:p>
+      <w:pPr>
+        <w:pStyle w:val="HTMLPreformatted"/>
+        <w:shd w:val="clear" w:color="auto" w:fill="FFFFFF"/>
+        <w:wordWrap w:val="0"/>
+        <w:textAlignment w:val="baseline"/>
+        <w:rPr>
+          <w:color w:val="000000"/>
+          <w:sz w:val="21"/>
+          <w:szCs w:val="21"/>
+        </w:rPr>
+      </w:pPr>
+    </w:p>
+    <w:p>
+      <w:pPr>
+        <w:pStyle w:val="HTMLPreformatted"/>
+        <w:shd w:val="clear" w:color="auto" w:fill="FFFFFF"/>
+        <w:wordWrap w:val="0"/>
+        <w:textAlignment w:val="baseline"/>
+        <w:rPr>
+          <w:color w:val="000000"/>
+          <w:sz w:val="21"/>
+          <w:szCs w:val="21"/>
+        </w:rPr>
+      </w:pPr>
+      <w:r>
+        <w:rPr>
+          <w:color w:val="000000"/>
+          <w:sz w:val="21"/>
+          <w:szCs w:val="21"/>
+        </w:rPr>
+        <w:t xml:space="preserve">           1       0.00      0.00      0.00     13075</w:t>
+      </w:r>
+    </w:p>
+    <w:p>
+      <w:pPr>
+        <w:pStyle w:val="HTMLPreformatted"/>
+        <w:shd w:val="clear" w:color="auto" w:fill="FFFFFF"/>
+        <w:wordWrap w:val="0"/>
+        <w:textAlignment w:val="baseline"/>
+        <w:rPr>
+          <w:color w:val="000000"/>
+          <w:sz w:val="21"/>
+          <w:szCs w:val="21"/>
+        </w:rPr>
+      </w:pPr>
+      <w:r>
+        <w:rPr>
+          <w:color w:val="000000"/>
+          <w:sz w:val="21"/>
+          <w:szCs w:val="21"/>
+        </w:rPr>
+        <w:t xml:space="preserve">           2       0.00      0.00      0.00      7416</w:t>
+      </w:r>
+    </w:p>
+    <w:p>
+      <w:pPr>
+        <w:pStyle w:val="HTMLPreformatted"/>
+        <w:shd w:val="clear" w:color="auto" w:fill="FFFFFF"/>
+        <w:wordWrap w:val="0"/>
+        <w:textAlignment w:val="baseline"/>
+        <w:rPr>
+          <w:color w:val="000000"/>
+          <w:sz w:val="21"/>
+          <w:szCs w:val="21"/>
+        </w:rPr>
+      </w:pPr>
+      <w:r>
+        <w:rPr>
+          <w:color w:val="000000"/>
+          <w:sz w:val="21"/>
+          <w:szCs w:val="21"/>
+        </w:rPr>
+        <w:t xml:space="preserve">           3       0.00      0.00      0.00     10647</w:t>
+      </w:r>
+    </w:p>
+    <w:p>
+      <w:pPr>
+        <w:pStyle w:val="HTMLPreformatted"/>
+        <w:shd w:val="clear" w:color="auto" w:fill="FFFFFF"/>
+        <w:wordWrap w:val="0"/>
+        <w:textAlignment w:val="baseline"/>
+        <w:rPr>
+          <w:color w:val="000000"/>
+          <w:sz w:val="21"/>
+          <w:szCs w:val="21"/>
+        </w:rPr>
+      </w:pPr>
+      <w:r>
+        <w:rPr>
+          <w:color w:val="000000"/>
+          <w:sz w:val="21"/>
+          <w:szCs w:val="21"/>
+        </w:rPr>
+        <w:t xml:space="preserve">           4       0.00      0.00      0.00     20346</w:t>
+      </w:r>
+    </w:p>
+    <w:p>
+      <w:pPr>
+        <w:pStyle w:val="HTMLPreformatted"/>
+        <w:shd w:val="clear" w:color="auto" w:fill="FFFFFF"/>
+        <w:wordWrap w:val="0"/>
+        <w:textAlignment w:val="baseline"/>
+        <w:rPr>
+          <w:color w:val="000000"/>
+          <w:sz w:val="21"/>
+          <w:szCs w:val="21"/>
+        </w:rPr>
+      </w:pPr>
+      <w:r>
+        <w:rPr>
+          <w:color w:val="000000"/>
+          <w:sz w:val="21"/>
+          <w:szCs w:val="21"/>
+        </w:rPr>
+        <w:t xml:space="preserve">           5       0.64      1.00      0.78     90630</w:t>
+      </w:r>
+    </w:p>
+    <w:p>
+      <w:pPr>
+        <w:pStyle w:val="HTMLPreformatted"/>
+        <w:shd w:val="clear" w:color="auto" w:fill="FFFFFF"/>
+        <w:wordWrap w:val="0"/>
+        <w:textAlignment w:val="baseline"/>
+        <w:rPr>
+          <w:color w:val="000000"/>
+          <w:sz w:val="21"/>
+          <w:szCs w:val="21"/>
+        </w:rPr>
+      </w:pPr>
+    </w:p>
+    <w:p>
+      <w:pPr>
+        <w:pStyle w:val="HTMLPreformatted"/>
+        <w:shd w:val="clear" w:color="auto" w:fill="FFFFFF"/>
+        <w:wordWrap w:val="0"/>
+        <w:textAlignment w:val="baseline"/>
+        <w:rPr>
+          <w:color w:val="000000"/>
+          <w:sz w:val="21"/>
+          <w:szCs w:val="21"/>
+        </w:rPr>
+      </w:pPr>
+      <w:r>
+        <w:rPr>
+          <w:color w:val="000000"/>
+          <w:sz w:val="21"/>
+          <w:szCs w:val="21"/>
+        </w:rPr>
+        <w:t xml:space="preserve">    accuracy                           0.64    142114</w:t>
+      </w:r>
+    </w:p>
+    <w:p>
+      <w:pPr>
+        <w:pStyle w:val="HTMLPreformatted"/>
+        <w:shd w:val="clear" w:color="auto" w:fill="FFFFFF"/>
+        <w:wordWrap w:val="0"/>
+        <w:textAlignment w:val="baseline"/>
+        <w:rPr>
+          <w:color w:val="000000"/>
+          <w:sz w:val="21"/>
+          <w:szCs w:val="21"/>
+        </w:rPr>
+      </w:pPr>
+      <w:r>
+        <w:rPr>
+          <w:color w:val="000000"/>
+          <w:sz w:val="21"/>
+          <w:szCs w:val="21"/>
+        </w:rPr>
+        <w:t xml:space="preserve">   macro avg       0.13      0.20      0.16    142114</w:t>
+      </w:r>
+    </w:p>
+    <w:p>
+      <w:pPr>
+        <w:pStyle w:val="HTMLPreformatted"/>
+        <w:shd w:val="clear" w:color="auto" w:fill="FFFFFF"/>
+        <w:wordWrap w:val="0"/>
+        <w:textAlignment w:val="baseline"/>
+        <w:rPr>
+          <w:color w:val="000000"/>
+          <w:sz w:val="21"/>
+          <w:szCs w:val="21"/>
+        </w:rPr>
+      </w:pPr>
+      <w:r>
+        <w:rPr>
+          <w:color w:val="000000"/>
+          <w:sz w:val="21"/>
+          <w:szCs w:val="21"/>
+        </w:rPr>
+        <w:t>weighted avg       0.41      0.64      0.50    142114</w:t>
+      </w:r>
+    </w:p>
+    <w:p>
+      <w:pPr>
+        <w:rPr>
+          <w:rFonts w:ascii="Segoe UI Light" w:hAnsi="Segoe UI Light" w:cs="Segoe UI Light"/>
+        </w:rPr>
+      </w:pPr>
+    </w:p>
+    <w:p>
+      <w:pPr>
+        <w:rPr>
+          <w:rFonts w:ascii="Segoe UI Light" w:hAnsi="Segoe UI Light" w:cs="Segoe UI Light"/>
+        </w:rPr>
+      </w:pPr>
+    </w:p>
+    <w:p>
+      <w:pPr>
+        <w:rPr>
+          <w:rFonts w:ascii="Segoe UI Light" w:hAnsi="Segoe UI Light" w:cs="Segoe UI Light"/>
+        </w:rPr>
+      </w:pPr>
     </w:p>
     <w:sectPr>
       <w:pgSz w:w="12240" w:h="15840"/>
@@ -1257,6 +2328,54 @@
       <w:szCs w:val="48"/>
     </w:rPr>
   </w:style>
+  <w:style w:type="paragraph" w:styleId="HTMLPreformatted">
+    <w:name w:val="HTML Preformatted"/>
+    <w:basedOn w:val="Normal"/>
+    <w:link w:val="HTMLPreformattedChar"/>
+    <w:uiPriority w:val="99"/>
+    <w:semiHidden/>
+    <w:unhideWhenUsed/>
+    <w:rsid w:val="00BD0D8B"/>
+    <w:pPr>
+      <w:tabs>
+        <w:tab w:val="left" w:pos="916"/>
+        <w:tab w:val="left" w:pos="1832"/>
+        <w:tab w:val="left" w:pos="2748"/>
+        <w:tab w:val="left" w:pos="3664"/>
+        <w:tab w:val="left" w:pos="4580"/>
+        <w:tab w:val="left" w:pos="5496"/>
+        <w:tab w:val="left" w:pos="6412"/>
+        <w:tab w:val="left" w:pos="7328"/>
+        <w:tab w:val="left" w:pos="8244"/>
+        <w:tab w:val="left" w:pos="9160"/>
+        <w:tab w:val="left" w:pos="10076"/>
+        <w:tab w:val="left" w:pos="10992"/>
+        <w:tab w:val="left" w:pos="11908"/>
+        <w:tab w:val="left" w:pos="12824"/>
+        <w:tab w:val="left" w:pos="13740"/>
+        <w:tab w:val="left" w:pos="14656"/>
+      </w:tabs>
+      <w:spacing w:after="0" w:line="240" w:lineRule="auto"/>
+    </w:pPr>
+    <w:rPr>
+      <w:rFonts w:ascii="Courier New" w:eastAsia="Times New Roman" w:hAnsi="Courier New" w:cs="Courier New"/>
+      <w:sz w:val="20"/>
+      <w:szCs w:val="20"/>
+    </w:rPr>
+  </w:style>
+  <w:style w:type="character" w:customStyle="1" w:styleId="HTMLPreformattedChar">
+    <w:name w:val="HTML Preformatted Char"/>
+    <w:basedOn w:val="DefaultParagraphFont"/>
+    <w:link w:val="HTMLPreformatted"/>
+    <w:uiPriority w:val="99"/>
+    <w:semiHidden/>
+    <w:rsid w:val="00BD0D8B"/>
+    <w:rPr>
+      <w:rFonts w:ascii="Courier New" w:eastAsia="Times New Roman" w:hAnsi="Courier New" w:cs="Courier New"/>
+      <w:sz w:val="20"/>
+      <w:szCs w:val="20"/>
+    </w:rPr>
+  </w:style>
 </w:styles>
 </file>
 

</xml_diff>

<commit_message>
Added wiegthed lables in Q4 document
Added more into the experment we did with weigthed lables
</commit_message>
<xml_diff>
--- a/Documentations/Q4 Model training.docx
+++ b/Documentations/Q4 Model training.docx
@@ -1484,16 +1484,7 @@
           <w:sz w:val="21"/>
           <w:szCs w:val="21"/>
         </w:rPr>
-        <w:t>C</w:t>
-      </w:r>
-      <w:r>
-        <w:rPr>
-          <w:rFonts w:ascii="Segoe UI Light" w:hAnsi="Segoe UI Light" w:cs="Segoe UI Light"/>
-          <w:color w:val="000000"/>
-          <w:sz w:val="21"/>
-          <w:szCs w:val="21"/>
-        </w:rPr>
-        <w:t xml:space="preserve">ross validation with unseen test </w:t>
+        <w:t xml:space="preserve">Cross validation with unseen test </w:t>
       </w:r>
       <w:proofErr w:type="gramStart"/>
       <w:r>
@@ -1529,6 +1520,333 @@
           <w:szCs w:val="21"/>
         </w:rPr>
       </w:pPr>
+    </w:p>
+    <w:p>
+      <w:pPr>
+        <w:pStyle w:val="HTMLPreformatted"/>
+        <w:shd w:val="clear" w:color="auto" w:fill="FFFFFF"/>
+        <w:wordWrap w:val="0"/>
+        <w:textAlignment w:val="baseline"/>
+        <w:rPr>
+          <w:color w:val="000000"/>
+          <w:sz w:val="21"/>
+          <w:szCs w:val="21"/>
+        </w:rPr>
+      </w:pPr>
+      <w:r>
+        <w:rPr>
+          <w:color w:val="000000"/>
+          <w:sz w:val="21"/>
+          <w:szCs w:val="21"/>
+        </w:rPr>
+        <w:t>Model score on unseen data 0.6377274582377528</w:t>
+      </w:r>
+    </w:p>
+    <w:p>
+      <w:pPr>
+        <w:pStyle w:val="HTMLPreformatted"/>
+        <w:shd w:val="clear" w:color="auto" w:fill="FFFFFF"/>
+        <w:wordWrap w:val="0"/>
+        <w:textAlignment w:val="baseline"/>
+        <w:rPr>
+          <w:color w:val="000000"/>
+          <w:sz w:val="21"/>
+          <w:szCs w:val="21"/>
+        </w:rPr>
+      </w:pPr>
+      <w:r>
+        <w:rPr>
+          <w:color w:val="000000"/>
+          <w:sz w:val="21"/>
+          <w:szCs w:val="21"/>
+        </w:rPr>
+        <w:t xml:space="preserve">              precision    </w:t>
+      </w:r>
+      <w:proofErr w:type="gramStart"/>
+      <w:r>
+        <w:rPr>
+          <w:color w:val="000000"/>
+          <w:sz w:val="21"/>
+          <w:szCs w:val="21"/>
+        </w:rPr>
+        <w:t>recall  f</w:t>
+      </w:r>
+      <w:proofErr w:type="gramEnd"/>
+      <w:r>
+        <w:rPr>
+          <w:color w:val="000000"/>
+          <w:sz w:val="21"/>
+          <w:szCs w:val="21"/>
+        </w:rPr>
+        <w:t>1-score   support</w:t>
+      </w:r>
+    </w:p>
+    <w:p>
+      <w:pPr>
+        <w:pStyle w:val="HTMLPreformatted"/>
+        <w:shd w:val="clear" w:color="auto" w:fill="FFFFFF"/>
+        <w:wordWrap w:val="0"/>
+        <w:textAlignment w:val="baseline"/>
+        <w:rPr>
+          <w:color w:val="000000"/>
+          <w:sz w:val="21"/>
+          <w:szCs w:val="21"/>
+        </w:rPr>
+      </w:pPr>
+    </w:p>
+    <w:p>
+      <w:pPr>
+        <w:pStyle w:val="HTMLPreformatted"/>
+        <w:shd w:val="clear" w:color="auto" w:fill="FFFFFF"/>
+        <w:wordWrap w:val="0"/>
+        <w:textAlignment w:val="baseline"/>
+        <w:rPr>
+          <w:color w:val="000000"/>
+          <w:sz w:val="21"/>
+          <w:szCs w:val="21"/>
+        </w:rPr>
+      </w:pPr>
+      <w:r>
+        <w:rPr>
+          <w:color w:val="000000"/>
+          <w:sz w:val="21"/>
+          <w:szCs w:val="21"/>
+        </w:rPr>
+        <w:t xml:space="preserve">           1       0.00      0.00      0.00     13075</w:t>
+      </w:r>
+    </w:p>
+    <w:p>
+      <w:pPr>
+        <w:pStyle w:val="HTMLPreformatted"/>
+        <w:shd w:val="clear" w:color="auto" w:fill="FFFFFF"/>
+        <w:wordWrap w:val="0"/>
+        <w:textAlignment w:val="baseline"/>
+        <w:rPr>
+          <w:color w:val="000000"/>
+          <w:sz w:val="21"/>
+          <w:szCs w:val="21"/>
+        </w:rPr>
+      </w:pPr>
+      <w:r>
+        <w:rPr>
+          <w:color w:val="000000"/>
+          <w:sz w:val="21"/>
+          <w:szCs w:val="21"/>
+        </w:rPr>
+        <w:t xml:space="preserve">           2       0.00      0.00      0.00      7416</w:t>
+      </w:r>
+    </w:p>
+    <w:p>
+      <w:pPr>
+        <w:pStyle w:val="HTMLPreformatted"/>
+        <w:shd w:val="clear" w:color="auto" w:fill="FFFFFF"/>
+        <w:wordWrap w:val="0"/>
+        <w:textAlignment w:val="baseline"/>
+        <w:rPr>
+          <w:color w:val="000000"/>
+          <w:sz w:val="21"/>
+          <w:szCs w:val="21"/>
+        </w:rPr>
+      </w:pPr>
+      <w:r>
+        <w:rPr>
+          <w:color w:val="000000"/>
+          <w:sz w:val="21"/>
+          <w:szCs w:val="21"/>
+        </w:rPr>
+        <w:t xml:space="preserve">           3       0.00      0.00      0.00     10647</w:t>
+      </w:r>
+    </w:p>
+    <w:p>
+      <w:pPr>
+        <w:pStyle w:val="HTMLPreformatted"/>
+        <w:shd w:val="clear" w:color="auto" w:fill="FFFFFF"/>
+        <w:wordWrap w:val="0"/>
+        <w:textAlignment w:val="baseline"/>
+        <w:rPr>
+          <w:color w:val="000000"/>
+          <w:sz w:val="21"/>
+          <w:szCs w:val="21"/>
+        </w:rPr>
+      </w:pPr>
+      <w:r>
+        <w:rPr>
+          <w:color w:val="000000"/>
+          <w:sz w:val="21"/>
+          <w:szCs w:val="21"/>
+        </w:rPr>
+        <w:t xml:space="preserve">           4       0.00      0.00      0.00     20346</w:t>
+      </w:r>
+    </w:p>
+    <w:p>
+      <w:pPr>
+        <w:pStyle w:val="HTMLPreformatted"/>
+        <w:shd w:val="clear" w:color="auto" w:fill="FFFFFF"/>
+        <w:wordWrap w:val="0"/>
+        <w:textAlignment w:val="baseline"/>
+        <w:rPr>
+          <w:color w:val="000000"/>
+          <w:sz w:val="21"/>
+          <w:szCs w:val="21"/>
+        </w:rPr>
+      </w:pPr>
+      <w:r>
+        <w:rPr>
+          <w:color w:val="000000"/>
+          <w:sz w:val="21"/>
+          <w:szCs w:val="21"/>
+        </w:rPr>
+        <w:t xml:space="preserve">           5       0.64      1.00      0.78     90630</w:t>
+      </w:r>
+    </w:p>
+    <w:p>
+      <w:pPr>
+        <w:pStyle w:val="HTMLPreformatted"/>
+        <w:shd w:val="clear" w:color="auto" w:fill="FFFFFF"/>
+        <w:wordWrap w:val="0"/>
+        <w:textAlignment w:val="baseline"/>
+        <w:rPr>
+          <w:color w:val="000000"/>
+          <w:sz w:val="21"/>
+          <w:szCs w:val="21"/>
+        </w:rPr>
+      </w:pPr>
+    </w:p>
+    <w:p>
+      <w:pPr>
+        <w:pStyle w:val="HTMLPreformatted"/>
+        <w:shd w:val="clear" w:color="auto" w:fill="FFFFFF"/>
+        <w:wordWrap w:val="0"/>
+        <w:textAlignment w:val="baseline"/>
+        <w:rPr>
+          <w:color w:val="000000"/>
+          <w:sz w:val="21"/>
+          <w:szCs w:val="21"/>
+        </w:rPr>
+      </w:pPr>
+      <w:r>
+        <w:rPr>
+          <w:color w:val="000000"/>
+          <w:sz w:val="21"/>
+          <w:szCs w:val="21"/>
+        </w:rPr>
+        <w:t xml:space="preserve">    accuracy                           0.64    142114</w:t>
+      </w:r>
+    </w:p>
+    <w:p>
+      <w:pPr>
+        <w:pStyle w:val="HTMLPreformatted"/>
+        <w:shd w:val="clear" w:color="auto" w:fill="FFFFFF"/>
+        <w:wordWrap w:val="0"/>
+        <w:textAlignment w:val="baseline"/>
+        <w:rPr>
+          <w:color w:val="000000"/>
+          <w:sz w:val="21"/>
+          <w:szCs w:val="21"/>
+        </w:rPr>
+      </w:pPr>
+      <w:r>
+        <w:rPr>
+          <w:color w:val="000000"/>
+          <w:sz w:val="21"/>
+          <w:szCs w:val="21"/>
+        </w:rPr>
+        <w:t xml:space="preserve">   macro avg       0.13      0.20      0.16    142114</w:t>
+      </w:r>
+    </w:p>
+    <w:p>
+      <w:pPr>
+        <w:pStyle w:val="HTMLPreformatted"/>
+        <w:shd w:val="clear" w:color="auto" w:fill="FFFFFF"/>
+        <w:wordWrap w:val="0"/>
+        <w:textAlignment w:val="baseline"/>
+        <w:rPr>
+          <w:color w:val="000000"/>
+          <w:sz w:val="21"/>
+          <w:szCs w:val="21"/>
+        </w:rPr>
+      </w:pPr>
+      <w:r>
+        <w:rPr>
+          <w:color w:val="000000"/>
+          <w:sz w:val="21"/>
+          <w:szCs w:val="21"/>
+        </w:rPr>
+        <w:t>weighted avg       0.41      0.64      0.50    142114</w:t>
+      </w:r>
+    </w:p>
+    <w:p>
+      <w:pPr>
+        <w:rPr>
+          <w:rFonts w:ascii="Segoe UI Light" w:hAnsi="Segoe UI Light" w:cs="Segoe UI Light"/>
+        </w:rPr>
+      </w:pPr>
+    </w:p>
+    <w:p>
+      <w:pPr>
+        <w:rPr>
+          <w:rFonts w:ascii="Segoe UI Light" w:hAnsi="Segoe UI Light" w:cs="Segoe UI Light"/>
+        </w:rPr>
+      </w:pPr>
+      <w:r>
+        <w:rPr>
+          <w:rFonts w:ascii="Segoe UI Light" w:hAnsi="Segoe UI Light" w:cs="Segoe UI Light"/>
+        </w:rPr>
+        <w:t xml:space="preserve">We have also tried to normalize the effect of the data imbalance by using </w:t>
+      </w:r>
+      <w:r>
+        <w:t>weighted labels</w:t>
+      </w:r>
+      <w:r>
+        <w:t xml:space="preserve"> , </w:t>
+      </w:r>
+      <w:r>
+        <w:rPr>
+          <w:rFonts w:ascii="Segoe UI Light" w:hAnsi="Segoe UI Light" w:cs="Segoe UI Light"/>
+        </w:rPr>
+        <w:t xml:space="preserve">while there was no major overall model accuracy impact, the test on the unseen test data </w:t>
+      </w:r>
+      <w:r>
+        <w:rPr>
+          <w:rFonts w:ascii="Segoe UI Light" w:hAnsi="Segoe UI Light" w:cs="Segoe UI Light"/>
+        </w:rPr>
+        <w:t xml:space="preserve">(with N-gram) (1,2) improved by more than </w:t>
+      </w:r>
+      <w:r>
+        <w:rPr>
+          <w:rFonts w:ascii="Segoe UI Light" w:hAnsi="Segoe UI Light" w:cs="Segoe UI Light"/>
+          <w:b/>
+          <w:bCs/>
+        </w:rPr>
+        <w:t xml:space="preserve">9 pts  </w:t>
+      </w:r>
+      <w:r>
+        <w:rPr>
+          <w:rFonts w:ascii="Segoe UI Light" w:hAnsi="Segoe UI Light" w:cs="Segoe UI Light"/>
+        </w:rPr>
+        <w:t>and we were able to get the below results</w:t>
+      </w:r>
+    </w:p>
+    <w:p>
+      <w:pPr>
+        <w:pStyle w:val="HTMLPreformatted"/>
+        <w:shd w:val="clear" w:color="auto" w:fill="FFFFFF"/>
+        <w:wordWrap w:val="0"/>
+        <w:textAlignment w:val="baseline"/>
+        <w:rPr>
+          <w:color w:val="000000"/>
+          <w:sz w:val="21"/>
+          <w:szCs w:val="21"/>
+        </w:rPr>
+      </w:pPr>
+      <w:r>
+        <w:rPr>
+          <w:color w:val="000000"/>
+          <w:sz w:val="21"/>
+          <w:szCs w:val="21"/>
+        </w:rPr>
+        <w:t>Cross validation with unseen test data</w:t>
+      </w:r>
       <w:bookmarkStart w:id="0" w:name="_GoBack"/>
       <w:bookmarkEnd w:id="0"/>
     </w:p>
@@ -1550,7 +1868,17 @@
           <w:sz w:val="21"/>
           <w:szCs w:val="21"/>
         </w:rPr>
-        <w:t>Model score on unseen data 0.6377274582377528</w:t>
+        <w:t xml:space="preserve">Model score on unseen data </w:t>
+      </w:r>
+      <w:r>
+        <w:rPr>
+          <w:b/>
+          <w:bCs/>
+          <w:color w:val="000000"/>
+          <w:sz w:val="21"/>
+          <w:szCs w:val="21"/>
+        </w:rPr>
+        <w:t>0.762901614197053</w:t>
       </w:r>
     </w:p>
     <w:p>
@@ -1623,7 +1951,7 @@
           <w:sz w:val="21"/>
           <w:szCs w:val="21"/>
         </w:rPr>
-        <w:t xml:space="preserve">           1       0.00      0.00      0.00     13075</w:t>
+        <w:t xml:space="preserve">           1       0.72      0.73      0.72     13075</w:t>
       </w:r>
     </w:p>
     <w:p>
@@ -1644,7 +1972,7 @@
           <w:sz w:val="21"/>
           <w:szCs w:val="21"/>
         </w:rPr>
-        <w:t xml:space="preserve">           2       0.00      0.00      0.00      7416</w:t>
+        <w:t xml:space="preserve">           2       0.58      0.17      0.27      7416</w:t>
       </w:r>
     </w:p>
     <w:p>
@@ -1665,7 +1993,7 @@
           <w:sz w:val="21"/>
           <w:szCs w:val="21"/>
         </w:rPr>
-        <w:t xml:space="preserve">           3       0.00      0.00      0.00     10647</w:t>
+        <w:t xml:space="preserve">           3       0.55      0.37      0.44     10647</w:t>
       </w:r>
     </w:p>
     <w:p>
@@ -1686,7 +2014,7 @@
           <w:sz w:val="21"/>
           <w:szCs w:val="21"/>
         </w:rPr>
-        <w:t xml:space="preserve">           4       0.00      0.00      0.00     20346</w:t>
+        <w:t xml:space="preserve">           4       0.58      0.25      0.35     20346</w:t>
       </w:r>
     </w:p>
     <w:p>
@@ -1707,7 +2035,7 @@
           <w:sz w:val="21"/>
           <w:szCs w:val="21"/>
         </w:rPr>
-        <w:t xml:space="preserve">           5       0.64      1.00      0.78     90630</w:t>
+        <w:t xml:space="preserve">           5       0.80      0.98      0.88     90630</w:t>
       </w:r>
     </w:p>
     <w:p>
@@ -1741,7 +2069,7 @@
           <w:sz w:val="21"/>
           <w:szCs w:val="21"/>
         </w:rPr>
-        <w:t xml:space="preserve">    accuracy                           0.64    142114</w:t>
+        <w:t xml:space="preserve">    accuracy                           0.76    142114</w:t>
       </w:r>
     </w:p>
     <w:p>
@@ -1762,7 +2090,7 @@
           <w:sz w:val="21"/>
           <w:szCs w:val="21"/>
         </w:rPr>
-        <w:t xml:space="preserve">   macro avg       0.13      0.20      0.16    142114</w:t>
+        <w:t xml:space="preserve">   macro avg       0.65      0.50      0.53    142114</w:t>
       </w:r>
     </w:p>
     <w:p>
@@ -1783,15 +2111,26 @@
           <w:sz w:val="21"/>
           <w:szCs w:val="21"/>
         </w:rPr>
-        <w:t>weighted avg       0.41      0.64      0.50    142114</w:t>
-      </w:r>
-    </w:p>
-    <w:p>
-      <w:pPr>
-        <w:rPr>
-          <w:rFonts w:ascii="Segoe UI Light" w:hAnsi="Segoe UI Light" w:cs="Segoe UI Light"/>
-        </w:rPr>
-      </w:pPr>
+        <w:t xml:space="preserve">weighted avg       </w:t>
+      </w:r>
+      <w:r>
+        <w:rPr>
+          <w:b/>
+          <w:bCs/>
+          <w:color w:val="000000"/>
+          <w:sz w:val="21"/>
+          <w:szCs w:val="21"/>
+        </w:rPr>
+        <w:t>0.73      0.76      0.72</w:t>
+      </w:r>
+      <w:r>
+        <w:rPr>
+          <w:color w:val="000000"/>
+          <w:sz w:val="21"/>
+          <w:szCs w:val="21"/>
+        </w:rPr>
+        <w:t xml:space="preserve">    142114</w:t>
+      </w:r>
     </w:p>
     <w:p>
       <w:pPr>

</xml_diff>